<commit_message>
done with problem 4 plot
</commit_message>
<xml_diff>
--- a/Chapter-IV.docx
+++ b/Chapter-IV.docx
@@ -4313,16 +4313,7 @@
           <w:rFonts w:ascii="Times New Roman" w:hAnsi="Times New Roman" w:cs="Times New Roman"/>
           <w:sz w:val="24"/>
         </w:rPr>
-        <w:t>f</w:t>
-      </w:r>
-      <w:bookmarkStart w:id="0" w:name="_GoBack"/>
-      <w:bookmarkEnd w:id="0"/>
-      <w:r>
-        <w:rPr>
-          <w:rFonts w:ascii="Times New Roman" w:hAnsi="Times New Roman" w:cs="Times New Roman"/>
-          <w:sz w:val="24"/>
-        </w:rPr>
-        <w:t>rom September to December, October got the highest recorded dengue cases with 36 cases, November got the second highest recorded dengue cases with 26 cases. While September got the third highest recorded dengue cases with 23 cases.</w:t>
+        <w:t>from September to December, October got the highest recorded dengue cases with 36 cases, November got the second highest recorded dengue cases with 26 cases. While September got the third highest recorded dengue cases with 23 cases.</w:t>
       </w:r>
     </w:p>
     <w:p>
@@ -4340,14 +4331,7 @@
           <w:rFonts w:ascii="Times New Roman" w:hAnsi="Times New Roman" w:cs="Times New Roman"/>
           <w:sz w:val="24"/>
         </w:rPr>
-        <w:t>Since, we had incomplete data, the researchers decided to use the data from January 2010 – April 2013 for time series analysis</w:t>
-      </w:r>
-      <w:r>
-        <w:rPr>
-          <w:rFonts w:ascii="Times New Roman" w:hAnsi="Times New Roman" w:cs="Times New Roman"/>
-          <w:sz w:val="24"/>
-        </w:rPr>
-        <w:t xml:space="preserve"> because it is the portion of the data that is good to model.</w:t>
+        <w:t>Since, we had incomplete data, the researchers decided to use the data from January 2010 – April 2013 for time series analysis because it is the portion of the data that is good to model.</w:t>
       </w:r>
     </w:p>
     <w:p>
@@ -4359,6 +4343,395 @@
           <w:sz w:val="24"/>
         </w:rPr>
       </w:pPr>
+      <w:r>
+        <w:rPr>
+          <w:noProof/>
+        </w:rPr>
+        <w:drawing>
+          <wp:inline distT="0" distB="0" distL="0" distR="0" wp14:anchorId="068DCB8E" wp14:editId="2DCD882A">
+            <wp:extent cx="5943600" cy="3615055"/>
+            <wp:effectExtent l="0" t="0" r="0" b="4445"/>
+            <wp:docPr id="1" name="Picture 1"/>
+            <wp:cNvGraphicFramePr>
+              <a:graphicFrameLocks xmlns:a="http://schemas.openxmlformats.org/drawingml/2006/main" noChangeAspect="1"/>
+            </wp:cNvGraphicFramePr>
+            <a:graphic xmlns:a="http://schemas.openxmlformats.org/drawingml/2006/main">
+              <a:graphicData uri="http://schemas.openxmlformats.org/drawingml/2006/picture">
+                <pic:pic xmlns:pic="http://schemas.openxmlformats.org/drawingml/2006/picture">
+                  <pic:nvPicPr>
+                    <pic:cNvPr id="1" name=""/>
+                    <pic:cNvPicPr/>
+                  </pic:nvPicPr>
+                  <pic:blipFill>
+                    <a:blip r:embed="rId6"/>
+                    <a:stretch>
+                      <a:fillRect/>
+                    </a:stretch>
+                  </pic:blipFill>
+                  <pic:spPr>
+                    <a:xfrm>
+                      <a:off x="0" y="0"/>
+                      <a:ext cx="5943600" cy="3615055"/>
+                    </a:xfrm>
+                    <a:prstGeom prst="rect">
+                      <a:avLst/>
+                    </a:prstGeom>
+                  </pic:spPr>
+                </pic:pic>
+              </a:graphicData>
+            </a:graphic>
+          </wp:inline>
+        </w:drawing>
+      </w:r>
+    </w:p>
+    <w:p>
+      <w:pPr>
+        <w:spacing w:line="480" w:lineRule="auto"/>
+        <w:jc w:val="both"/>
+        <w:rPr>
+          <w:rFonts w:ascii="Times New Roman" w:hAnsi="Times New Roman" w:cs="Times New Roman"/>
+          <w:sz w:val="24"/>
+        </w:rPr>
+      </w:pPr>
+    </w:p>
+    <w:p>
+      <w:pPr>
+        <w:spacing w:line="480" w:lineRule="auto"/>
+        <w:jc w:val="both"/>
+        <w:rPr>
+          <w:rFonts w:ascii="Times New Roman" w:hAnsi="Times New Roman" w:cs="Times New Roman"/>
+          <w:sz w:val="24"/>
+        </w:rPr>
+      </w:pPr>
+    </w:p>
+    <w:p>
+      <w:pPr>
+        <w:spacing w:line="480" w:lineRule="auto"/>
+        <w:jc w:val="both"/>
+        <w:rPr>
+          <w:rFonts w:ascii="Times New Roman" w:hAnsi="Times New Roman" w:cs="Times New Roman"/>
+          <w:sz w:val="24"/>
+        </w:rPr>
+      </w:pPr>
+    </w:p>
+    <w:p>
+      <w:pPr>
+        <w:spacing w:line="480" w:lineRule="auto"/>
+        <w:jc w:val="both"/>
+        <w:rPr>
+          <w:rFonts w:ascii="Times New Roman" w:hAnsi="Times New Roman" w:cs="Times New Roman"/>
+          <w:sz w:val="24"/>
+        </w:rPr>
+      </w:pPr>
+    </w:p>
+    <w:p>
+      <w:pPr>
+        <w:spacing w:line="480" w:lineRule="auto"/>
+        <w:jc w:val="both"/>
+        <w:rPr>
+          <w:rFonts w:ascii="Times New Roman" w:hAnsi="Times New Roman" w:cs="Times New Roman"/>
+          <w:sz w:val="24"/>
+        </w:rPr>
+      </w:pPr>
+    </w:p>
+    <w:p>
+      <w:pPr>
+        <w:spacing w:line="480" w:lineRule="auto"/>
+        <w:jc w:val="both"/>
+        <w:rPr>
+          <w:rFonts w:ascii="Times New Roman" w:hAnsi="Times New Roman" w:cs="Times New Roman"/>
+          <w:sz w:val="24"/>
+        </w:rPr>
+      </w:pPr>
+      <w:r>
+        <w:rPr>
+          <w:rFonts w:ascii="Times New Roman" w:hAnsi="Times New Roman" w:cs="Times New Roman"/>
+          <w:sz w:val="24"/>
+        </w:rPr>
+        <w:lastRenderedPageBreak/>
+        <w:t>Problem</w:t>
+      </w:r>
+      <w:r>
+        <w:rPr>
+          <w:rFonts w:ascii="Times New Roman" w:hAnsi="Times New Roman" w:cs="Times New Roman"/>
+          <w:sz w:val="24"/>
+        </w:rPr>
+        <w:t xml:space="preserve"> 2</w:t>
+      </w:r>
+    </w:p>
+    <w:p>
+      <w:pPr>
+        <w:spacing w:line="480" w:lineRule="auto"/>
+        <w:jc w:val="both"/>
+        <w:rPr>
+          <w:rFonts w:ascii="Times New Roman" w:hAnsi="Times New Roman" w:cs="Times New Roman"/>
+          <w:sz w:val="24"/>
+        </w:rPr>
+      </w:pPr>
+      <w:r>
+        <w:rPr>
+          <w:rFonts w:ascii="Times New Roman" w:hAnsi="Times New Roman" w:cs="Times New Roman"/>
+          <w:sz w:val="24"/>
+        </w:rPr>
+        <w:t>Problem 3</w:t>
+      </w:r>
+    </w:p>
+    <w:p>
+      <w:pPr>
+        <w:spacing w:line="480" w:lineRule="auto"/>
+        <w:jc w:val="both"/>
+        <w:rPr>
+          <w:rFonts w:ascii="Times New Roman" w:hAnsi="Times New Roman" w:cs="Times New Roman"/>
+          <w:sz w:val="24"/>
+        </w:rPr>
+      </w:pPr>
+      <w:r>
+        <w:rPr>
+          <w:noProof/>
+        </w:rPr>
+        <w:drawing>
+          <wp:inline distT="0" distB="0" distL="0" distR="0" wp14:anchorId="3DAC37CB" wp14:editId="0AFD459A">
+            <wp:extent cx="5943600" cy="3272155"/>
+            <wp:effectExtent l="0" t="0" r="0" b="4445"/>
+            <wp:docPr id="17" name="Picture 17"/>
+            <wp:cNvGraphicFramePr>
+              <a:graphicFrameLocks xmlns:a="http://schemas.openxmlformats.org/drawingml/2006/main" noChangeAspect="1"/>
+            </wp:cNvGraphicFramePr>
+            <a:graphic xmlns:a="http://schemas.openxmlformats.org/drawingml/2006/main">
+              <a:graphicData uri="http://schemas.openxmlformats.org/drawingml/2006/picture">
+                <pic:pic xmlns:pic="http://schemas.openxmlformats.org/drawingml/2006/picture">
+                  <pic:nvPicPr>
+                    <pic:cNvPr id="1" name=""/>
+                    <pic:cNvPicPr/>
+                  </pic:nvPicPr>
+                  <pic:blipFill rotWithShape="1">
+                    <a:blip r:embed="rId7"/>
+                    <a:srcRect t="9486"/>
+                    <a:stretch/>
+                  </pic:blipFill>
+                  <pic:spPr bwMode="auto">
+                    <a:xfrm>
+                      <a:off x="0" y="0"/>
+                      <a:ext cx="5943600" cy="3272155"/>
+                    </a:xfrm>
+                    <a:prstGeom prst="rect">
+                      <a:avLst/>
+                    </a:prstGeom>
+                    <a:ln>
+                      <a:noFill/>
+                    </a:ln>
+                    <a:extLst>
+                      <a:ext uri="{53640926-AAD7-44D8-BBD7-CCE9431645EC}">
+                        <a14:shadowObscured xmlns:a14="http://schemas.microsoft.com/office/drawing/2010/main"/>
+                      </a:ext>
+                    </a:extLst>
+                  </pic:spPr>
+                </pic:pic>
+              </a:graphicData>
+            </a:graphic>
+          </wp:inline>
+        </w:drawing>
+      </w:r>
+    </w:p>
+    <w:p>
+      <w:pPr>
+        <w:spacing w:line="480" w:lineRule="auto"/>
+        <w:jc w:val="both"/>
+        <w:rPr>
+          <w:rFonts w:ascii="Times New Roman" w:hAnsi="Times New Roman" w:cs="Times New Roman"/>
+          <w:sz w:val="24"/>
+        </w:rPr>
+      </w:pPr>
+      <w:r>
+        <w:rPr>
+          <w:noProof/>
+        </w:rPr>
+        <w:drawing>
+          <wp:inline distT="0" distB="0" distL="0" distR="0" wp14:anchorId="29D8742D" wp14:editId="333764A7">
+            <wp:extent cx="5943600" cy="3615055"/>
+            <wp:effectExtent l="0" t="0" r="0" b="4445"/>
+            <wp:docPr id="19" name="Picture 19"/>
+            <wp:cNvGraphicFramePr>
+              <a:graphicFrameLocks xmlns:a="http://schemas.openxmlformats.org/drawingml/2006/main" noChangeAspect="1"/>
+            </wp:cNvGraphicFramePr>
+            <a:graphic xmlns:a="http://schemas.openxmlformats.org/drawingml/2006/main">
+              <a:graphicData uri="http://schemas.openxmlformats.org/drawingml/2006/picture">
+                <pic:pic xmlns:pic="http://schemas.openxmlformats.org/drawingml/2006/picture">
+                  <pic:nvPicPr>
+                    <pic:cNvPr id="1" name=""/>
+                    <pic:cNvPicPr/>
+                  </pic:nvPicPr>
+                  <pic:blipFill>
+                    <a:blip r:embed="rId8"/>
+                    <a:stretch>
+                      <a:fillRect/>
+                    </a:stretch>
+                  </pic:blipFill>
+                  <pic:spPr>
+                    <a:xfrm>
+                      <a:off x="0" y="0"/>
+                      <a:ext cx="5943600" cy="3615055"/>
+                    </a:xfrm>
+                    <a:prstGeom prst="rect">
+                      <a:avLst/>
+                    </a:prstGeom>
+                  </pic:spPr>
+                </pic:pic>
+              </a:graphicData>
+            </a:graphic>
+          </wp:inline>
+        </w:drawing>
+      </w:r>
+    </w:p>
+    <w:p>
+      <w:pPr>
+        <w:spacing w:line="480" w:lineRule="auto"/>
+        <w:jc w:val="both"/>
+        <w:rPr>
+          <w:rFonts w:ascii="Times New Roman" w:hAnsi="Times New Roman" w:cs="Times New Roman"/>
+          <w:sz w:val="24"/>
+        </w:rPr>
+      </w:pPr>
+      <w:r>
+        <w:lastRenderedPageBreak/>
+        <w:drawing>
+          <wp:inline distT="0" distB="0" distL="0" distR="0" wp14:anchorId="5AB55945" wp14:editId="1D76DB70">
+            <wp:extent cx="5943600" cy="3584575"/>
+            <wp:effectExtent l="0" t="0" r="0" b="0"/>
+            <wp:docPr id="12" name="Picture 12"/>
+            <wp:cNvGraphicFramePr>
+              <a:graphicFrameLocks xmlns:a="http://schemas.openxmlformats.org/drawingml/2006/main" noChangeAspect="1"/>
+            </wp:cNvGraphicFramePr>
+            <a:graphic xmlns:a="http://schemas.openxmlformats.org/drawingml/2006/main">
+              <a:graphicData uri="http://schemas.openxmlformats.org/drawingml/2006/picture">
+                <pic:pic xmlns:pic="http://schemas.openxmlformats.org/drawingml/2006/picture">
+                  <pic:nvPicPr>
+                    <pic:cNvPr id="1" name=""/>
+                    <pic:cNvPicPr/>
+                  </pic:nvPicPr>
+                  <pic:blipFill>
+                    <a:blip r:embed="rId9"/>
+                    <a:stretch>
+                      <a:fillRect/>
+                    </a:stretch>
+                  </pic:blipFill>
+                  <pic:spPr>
+                    <a:xfrm>
+                      <a:off x="0" y="0"/>
+                      <a:ext cx="5943600" cy="3584575"/>
+                    </a:xfrm>
+                    <a:prstGeom prst="rect">
+                      <a:avLst/>
+                    </a:prstGeom>
+                  </pic:spPr>
+                </pic:pic>
+              </a:graphicData>
+            </a:graphic>
+          </wp:inline>
+        </w:drawing>
+      </w:r>
+    </w:p>
+    <w:p>
+      <w:pPr>
+        <w:spacing w:line="480" w:lineRule="auto"/>
+        <w:jc w:val="both"/>
+        <w:rPr>
+          <w:rFonts w:ascii="Times New Roman" w:hAnsi="Times New Roman" w:cs="Times New Roman"/>
+          <w:sz w:val="24"/>
+        </w:rPr>
+      </w:pPr>
+      <w:r>
+        <w:rPr>
+          <w:rFonts w:ascii="Times New Roman" w:hAnsi="Times New Roman" w:cs="Times New Roman"/>
+          <w:sz w:val="24"/>
+        </w:rPr>
+        <w:t>Problem Number 4</w:t>
+      </w:r>
+    </w:p>
+    <w:p>
+      <w:pPr>
+        <w:spacing w:line="480" w:lineRule="auto"/>
+        <w:jc w:val="both"/>
+        <w:rPr>
+          <w:rFonts w:ascii="Times New Roman" w:hAnsi="Times New Roman" w:cs="Times New Roman"/>
+          <w:sz w:val="24"/>
+        </w:rPr>
+      </w:pPr>
+      <w:r>
+        <w:drawing>
+          <wp:inline distT="0" distB="0" distL="0" distR="0" wp14:anchorId="4C104822" wp14:editId="693FBC2F">
+            <wp:extent cx="5943600" cy="3584575"/>
+            <wp:effectExtent l="0" t="0" r="0" b="0"/>
+            <wp:docPr id="14" name="Picture 14"/>
+            <wp:cNvGraphicFramePr>
+              <a:graphicFrameLocks xmlns:a="http://schemas.openxmlformats.org/drawingml/2006/main" noChangeAspect="1"/>
+            </wp:cNvGraphicFramePr>
+            <a:graphic xmlns:a="http://schemas.openxmlformats.org/drawingml/2006/main">
+              <a:graphicData uri="http://schemas.openxmlformats.org/drawingml/2006/picture">
+                <pic:pic xmlns:pic="http://schemas.openxmlformats.org/drawingml/2006/picture">
+                  <pic:nvPicPr>
+                    <pic:cNvPr id="1" name=""/>
+                    <pic:cNvPicPr/>
+                  </pic:nvPicPr>
+                  <pic:blipFill>
+                    <a:blip r:embed="rId10"/>
+                    <a:stretch>
+                      <a:fillRect/>
+                    </a:stretch>
+                  </pic:blipFill>
+                  <pic:spPr>
+                    <a:xfrm>
+                      <a:off x="0" y="0"/>
+                      <a:ext cx="5943600" cy="3584575"/>
+                    </a:xfrm>
+                    <a:prstGeom prst="rect">
+                      <a:avLst/>
+                    </a:prstGeom>
+                  </pic:spPr>
+                </pic:pic>
+              </a:graphicData>
+            </a:graphic>
+          </wp:inline>
+        </w:drawing>
+      </w:r>
+      <w:bookmarkStart w:id="0" w:name="_GoBack"/>
+      <w:bookmarkEnd w:id="0"/>
+      <w:r>
+        <w:fldChar w:fldCharType="begin"/>
+      </w:r>
+      <w:r>
+        <w:instrText xml:space="preserve"> INCLUDEPICTURE "http://127.0.0.1:38081/graphics/plot_zoom_png?width=771&amp;height=465" \* MERGEFORMATINET </w:instrText>
+      </w:r>
+      <w:r>
+        <w:fldChar w:fldCharType="separate"/>
+      </w:r>
+      <w:r>
+        <w:fldChar w:fldCharType="end"/>
+      </w:r>
+      <w:r>
+        <w:fldChar w:fldCharType="begin"/>
+      </w:r>
+      <w:r>
+        <w:instrText xml:space="preserve"> INCLUDEPICTURE "http://127.0.0.1:38081/graphics/plot_zoom_png?width=771&amp;height=465" \* MERGEFORMATINET </w:instrText>
+      </w:r>
+      <w:r>
+        <w:fldChar w:fldCharType="separate"/>
+      </w:r>
+      <w:r>
+        <w:fldChar w:fldCharType="end"/>
+      </w:r>
+      <w:r>
+        <w:fldChar w:fldCharType="begin"/>
+      </w:r>
+      <w:r>
+        <w:instrText xml:space="preserve"> INCLUDEPICTURE "http://127.0.0.1:38081/graphics/plot_zoom_png?width=796&amp;height=473" \* MERGEFORMATINET </w:instrText>
+      </w:r>
+      <w:r>
+        <w:fldChar w:fldCharType="separate"/>
+      </w:r>
+      <w:r>
+        <w:fldChar w:fldCharType="end"/>
+      </w:r>
     </w:p>
     <w:sectPr>
       <w:pgSz w:w="12240" w:h="15840"/>
@@ -4437,7 +4810,7 @@
       </w:pPr>
     </w:pPrDefault>
   </w:docDefaults>
-  <w:latentStyles w:defLockedState="0" w:defUIPriority="99" w:defSemiHidden="0" w:defUnhideWhenUsed="0" w:defQFormat="0" w:count="375">
+  <w:latentStyles w:defLockedState="0" w:defUIPriority="99" w:defSemiHidden="0" w:defUnhideWhenUsed="0" w:defQFormat="0" w:count="376">
     <w:lsdException w:name="Normal" w:uiPriority="0" w:qFormat="1"/>
     <w:lsdException w:name="heading 1" w:uiPriority="9" w:qFormat="1"/>
     <w:lsdException w:name="heading 2" w:semiHidden="1" w:uiPriority="9" w:unhideWhenUsed="1" w:qFormat="1"/>
@@ -4813,6 +5186,7 @@
     <w:lsdException w:name="Smart Hyperlink" w:semiHidden="1" w:unhideWhenUsed="1"/>
     <w:lsdException w:name="Hashtag" w:semiHidden="1" w:unhideWhenUsed="1"/>
     <w:lsdException w:name="Unresolved Mention" w:semiHidden="1" w:unhideWhenUsed="1"/>
+    <w:lsdException w:name="Smart Link" w:semiHidden="1" w:unhideWhenUsed="1"/>
   </w:latentStyles>
   <w:style w:type="paragraph" w:default="1" w:styleId="Normal">
     <w:name w:val="Normal"/>
@@ -5125,6 +5499,36 @@
     <w:uiPriority w:val="99"/>
     <w:rsid w:val="0032050E"/>
   </w:style>
+  <w:style w:type="paragraph" w:styleId="BalloonText">
+    <w:name w:val="Balloon Text"/>
+    <w:basedOn w:val="Normal"/>
+    <w:link w:val="BalloonTextChar"/>
+    <w:uiPriority w:val="99"/>
+    <w:semiHidden/>
+    <w:unhideWhenUsed/>
+    <w:rsid w:val="00B738D7"/>
+    <w:pPr>
+      <w:spacing w:after="0" w:line="240" w:lineRule="auto"/>
+    </w:pPr>
+    <w:rPr>
+      <w:rFonts w:ascii="Segoe UI" w:hAnsi="Segoe UI" w:cs="Segoe UI"/>
+      <w:sz w:val="18"/>
+      <w:szCs w:val="18"/>
+    </w:rPr>
+  </w:style>
+  <w:style w:type="character" w:customStyle="1" w:styleId="BalloonTextChar">
+    <w:name w:val="Balloon Text Char"/>
+    <w:basedOn w:val="DefaultParagraphFont"/>
+    <w:link w:val="BalloonText"/>
+    <w:uiPriority w:val="99"/>
+    <w:semiHidden/>
+    <w:rsid w:val="00B738D7"/>
+    <w:rPr>
+      <w:rFonts w:ascii="Segoe UI" w:hAnsi="Segoe UI" w:cs="Segoe UI"/>
+      <w:sz w:val="18"/>
+      <w:szCs w:val="18"/>
+    </w:rPr>
+  </w:style>
 </w:styles>
 </file>
 

</xml_diff>